<commit_message>
Credited SJ in the manual for post 7DRL bugfixes/enhancements
</commit_message>
<xml_diff>
--- a/BOSWP/Manual.docx
+++ b/BOSWP/Manual.docx
@@ -151,11 +151,11 @@
         <w:t xml:space="preserve">Weapons automatically fire when reloaded; you don’t need to bump enemy ships or press a fire key. Shipyards are prioritized first; then the closest ships. </w:t>
       </w:r>
       <w:r>
-        <w:t xml:space="preserve">When you destroy a shipyard or enemy ship, you </w:t>
+        <w:t xml:space="preserve">When you destroy a shipyard or enemy ship, you will salvage resources from the wreckage. The amount of resources salvaged depends on the price of </w:t>
       </w:r>
       <w:r>
         <w:lastRenderedPageBreak/>
-        <w:t>will salvage resources from the wreckage. The amount of resources salvaged depends on the price of the intact components (for ships) or the amount of saved build resources (for shipyards). Shipyards have a fixed HP pool, while ships (both enemy ships and your ship) are destroyed when any of the following conditions occur:</w:t>
+        <w:t>the intact components (for ships) or the amount of saved build resources (for shipyards). Shipyards have a fixed HP pool, while ships (both enemy ships and your ship) are destroyed when any of the following conditions occur:</w:t>
       </w:r>
     </w:p>
     <w:p>
@@ -1289,6 +1289,12 @@
       </w:pPr>
       <w:r>
         <w:t>Nick Dumas: Difficulty curve concept</w:t>
+      </w:r>
+      <w:r>
+        <w:t xml:space="preserve"> and post-7DRL bugfixes</w:t>
+      </w:r>
+      <w:r>
+        <w:t>/enhancements</w:t>
       </w:r>
     </w:p>
     <w:p>

</xml_diff>

<commit_message>
Updated manual for v1.1
</commit_message>
<xml_diff>
--- a/BOSWP/Manual.docx
+++ b/BOSWP/Manual.docx
@@ -15,7 +15,15 @@
         <w:pStyle w:val="Subtitle"/>
       </w:pPr>
       <w:r>
-        <w:t>A 7-Day Roguelike inspired by Space Empires</w:t>
+        <w:t xml:space="preserve">A 7-Day </w:t>
+      </w:r>
+      <w:proofErr w:type="spellStart"/>
+      <w:r>
+        <w:t>Roguelike</w:t>
+      </w:r>
+      <w:proofErr w:type="spellEnd"/>
+      <w:r>
+        <w:t xml:space="preserve"> inspired by Space Empires</w:t>
       </w:r>
     </w:p>
     <w:p>
@@ -28,25 +36,55 @@
     </w:p>
     <w:p>
       <w:r>
-        <w:t xml:space="preserve">Beware of Strange Warp Points (or BOSWP) is my (Ed Kolis’) entry in the </w:t>
+        <w:t xml:space="preserve">Beware of Strange Warp Points (or BOSWP) is my (Ed </w:t>
+      </w:r>
+      <w:proofErr w:type="spellStart"/>
+      <w:r>
+        <w:t>Kolis</w:t>
+      </w:r>
+      <w:proofErr w:type="spellEnd"/>
+      <w:r>
+        <w:t xml:space="preserve">’) entry in the </w:t>
       </w:r>
       <w:hyperlink r:id="rId5" w:history="1">
         <w:r>
           <w:rPr>
             <w:rStyle w:val="Hyperlink"/>
           </w:rPr>
-          <w:t>2014 7-Day Roguelike Challenge</w:t>
+          <w:t xml:space="preserve">2014 7-Day </w:t>
         </w:r>
-      </w:hyperlink>
-      <w:r>
-        <w:t xml:space="preserve">. It’s based on the Space Empires games by </w:t>
-      </w:r>
-      <w:hyperlink r:id="rId6" w:history="1">
+        <w:proofErr w:type="spellStart"/>
         <w:r>
           <w:rPr>
             <w:rStyle w:val="Hyperlink"/>
           </w:rPr>
-          <w:t>Malfador Machinations</w:t>
+          <w:t>Roguelike</w:t>
+        </w:r>
+        <w:proofErr w:type="spellEnd"/>
+        <w:r>
+          <w:rPr>
+            <w:rStyle w:val="Hyperlink"/>
+          </w:rPr>
+          <w:t xml:space="preserve"> Challenge</w:t>
+        </w:r>
+      </w:hyperlink>
+      <w:r>
+        <w:t xml:space="preserve">. It’s based on the Space Empires games by </w:t>
+      </w:r>
+      <w:hyperlink r:id="rId6" w:history="1">
+        <w:proofErr w:type="spellStart"/>
+        <w:r>
+          <w:rPr>
+            <w:rStyle w:val="Hyperlink"/>
+          </w:rPr>
+          <w:t>Malfador</w:t>
+        </w:r>
+        <w:proofErr w:type="spellEnd"/>
+        <w:r>
+          <w:rPr>
+            <w:rStyle w:val="Hyperlink"/>
+          </w:rPr>
+          <w:t xml:space="preserve"> Machinations</w:t>
         </w:r>
       </w:hyperlink>
       <w:r>
@@ -92,13 +130,23 @@
       <w:pPr>
         <w:pStyle w:val="Heading1"/>
       </w:pPr>
+      <w:proofErr w:type="spellStart"/>
       <w:r>
         <w:t>Backstory</w:t>
       </w:r>
-    </w:p>
-    <w:p>
-      <w:r>
-        <w:t>Captain’s log, stardate 24XX...</w:t>
+      <w:proofErr w:type="spellEnd"/>
+    </w:p>
+    <w:p>
+      <w:r>
+        <w:t xml:space="preserve">Captain’s log, </w:t>
+      </w:r>
+      <w:proofErr w:type="spellStart"/>
+      <w:r>
+        <w:t>stardate</w:t>
+      </w:r>
+      <w:proofErr w:type="spellEnd"/>
+      <w:r>
+        <w:t xml:space="preserve"> 24XX...</w:t>
       </w:r>
     </w:p>
     <w:p>
@@ -112,38 +160,223 @@
           <w:i/>
         </w:rPr>
       </w:pPr>
+      <w:proofErr w:type="gramStart"/>
       <w:r>
         <w:rPr>
           <w:i/>
         </w:rPr>
-        <w:t>“Captain! The fleet has been decimated! You're our only hope to stop the Jraenar invasion! You must destroy all the cloaked Jraenar shipyards that have been deployed throughout Terran space so that the Jraenar war machine grinds to a halt! Use minerals salvaged from destroyed Jraenar vessels to upgrade your ship with new weapons, engines, and shields at allied colonies! Good luck and godspeed!”</w:t>
-      </w:r>
-    </w:p>
-    <w:p>
-      <w:r>
-        <w:t>What?! The Jraenar have been our longtime allies! Has Master General Jar-Nolath gone mad? Those Jraenar shipyards… if they’re not destroyed immediately, we could suffer the fate of the</w:t>
-      </w:r>
-      <w:r>
-        <w:t xml:space="preserve"> Eee! Phong colonies scattered throughout Eee space… stealthy military buildup… surprise attack… no more Eee…</w:t>
-      </w:r>
-      <w:r>
-        <w:t xml:space="preserve"> Has no one learned from the dastardly deeds of Emperor Eorg?</w:t>
+        <w:t>“Captain!</w:t>
+      </w:r>
+      <w:proofErr w:type="gramEnd"/>
+      <w:r>
+        <w:rPr>
+          <w:i/>
+        </w:rPr>
+        <w:t xml:space="preserve"> The fleet has been decimated! You're our only hope to stop the </w:t>
+      </w:r>
+      <w:proofErr w:type="spellStart"/>
+      <w:r>
+        <w:rPr>
+          <w:i/>
+        </w:rPr>
+        <w:t>Jraenar</w:t>
+      </w:r>
+      <w:proofErr w:type="spellEnd"/>
+      <w:r>
+        <w:rPr>
+          <w:i/>
+        </w:rPr>
+        <w:t xml:space="preserve"> invasion! You must destroy all the cloaked </w:t>
+      </w:r>
+      <w:proofErr w:type="spellStart"/>
+      <w:r>
+        <w:rPr>
+          <w:i/>
+        </w:rPr>
+        <w:t>Jraenar</w:t>
+      </w:r>
+      <w:proofErr w:type="spellEnd"/>
+      <w:r>
+        <w:rPr>
+          <w:i/>
+        </w:rPr>
+        <w:t xml:space="preserve"> shipyards that have been deployed throughout </w:t>
+      </w:r>
+      <w:proofErr w:type="spellStart"/>
+      <w:r>
+        <w:rPr>
+          <w:i/>
+        </w:rPr>
+        <w:t>Terran</w:t>
+      </w:r>
+      <w:proofErr w:type="spellEnd"/>
+      <w:r>
+        <w:rPr>
+          <w:i/>
+        </w:rPr>
+        <w:t xml:space="preserve"> space so that the </w:t>
+      </w:r>
+      <w:proofErr w:type="spellStart"/>
+      <w:r>
+        <w:rPr>
+          <w:i/>
+        </w:rPr>
+        <w:t>Jraenar</w:t>
+      </w:r>
+      <w:proofErr w:type="spellEnd"/>
+      <w:r>
+        <w:rPr>
+          <w:i/>
+        </w:rPr>
+        <w:t xml:space="preserve"> war machine grinds to a halt! Use minerals salvaged from destroyed </w:t>
+      </w:r>
+      <w:proofErr w:type="spellStart"/>
+      <w:r>
+        <w:rPr>
+          <w:i/>
+        </w:rPr>
+        <w:t>Jraenar</w:t>
+      </w:r>
+      <w:proofErr w:type="spellEnd"/>
+      <w:r>
+        <w:rPr>
+          <w:i/>
+        </w:rPr>
+        <w:t xml:space="preserve"> vessels to upgrade your ship with new weapons, engines, and shields at allied colonies! Good luck and </w:t>
+      </w:r>
+      <w:proofErr w:type="spellStart"/>
+      <w:r>
+        <w:rPr>
+          <w:i/>
+        </w:rPr>
+        <w:t>godspeed</w:t>
+      </w:r>
+      <w:proofErr w:type="spellEnd"/>
+      <w:r>
+        <w:rPr>
+          <w:i/>
+        </w:rPr>
+        <w:t>!”</w:t>
+      </w:r>
+    </w:p>
+    <w:p>
+      <w:r>
+        <w:t xml:space="preserve">What?! The </w:t>
+      </w:r>
+      <w:proofErr w:type="spellStart"/>
+      <w:r>
+        <w:t>Jraenar</w:t>
+      </w:r>
+      <w:proofErr w:type="spellEnd"/>
+      <w:r>
+        <w:t xml:space="preserve"> have been our longtime allies! Has Master General Jar-</w:t>
+      </w:r>
+      <w:proofErr w:type="spellStart"/>
+      <w:r>
+        <w:t>Nolath</w:t>
+      </w:r>
+      <w:proofErr w:type="spellEnd"/>
+      <w:r>
+        <w:t xml:space="preserve"> gone mad? Those </w:t>
+      </w:r>
+      <w:proofErr w:type="spellStart"/>
+      <w:r>
+        <w:t>Jraenar</w:t>
+      </w:r>
+      <w:proofErr w:type="spellEnd"/>
+      <w:r>
+        <w:t xml:space="preserve"> shipyards… if they’re not destroyed immediately, we could suffer the fate of the</w:t>
+      </w:r>
+      <w:r>
+        <w:t xml:space="preserve"> </w:t>
+      </w:r>
+      <w:proofErr w:type="spellStart"/>
+      <w:r>
+        <w:t>Eee</w:t>
+      </w:r>
+      <w:proofErr w:type="spellEnd"/>
+      <w:r>
+        <w:t xml:space="preserve">! </w:t>
+      </w:r>
+      <w:proofErr w:type="spellStart"/>
+      <w:r>
+        <w:t>Phong</w:t>
+      </w:r>
+      <w:proofErr w:type="spellEnd"/>
+      <w:r>
+        <w:t xml:space="preserve"> colonies scattered throughout </w:t>
+      </w:r>
+      <w:proofErr w:type="spellStart"/>
+      <w:r>
+        <w:t>Eee</w:t>
+      </w:r>
+      <w:proofErr w:type="spellEnd"/>
+      <w:r>
+        <w:t xml:space="preserve"> space… stealthy military buildup… surprise attack… no more </w:t>
+      </w:r>
+      <w:proofErr w:type="spellStart"/>
+      <w:r>
+        <w:t>Eee</w:t>
+      </w:r>
+      <w:proofErr w:type="spellEnd"/>
+      <w:r>
+        <w:t>…</w:t>
+      </w:r>
+      <w:r>
+        <w:t xml:space="preserve"> Has no one learned from the dastardly deeds of Emperor </w:t>
+      </w:r>
+      <w:proofErr w:type="spellStart"/>
+      <w:r>
+        <w:t>Eorg</w:t>
+      </w:r>
+      <w:proofErr w:type="spellEnd"/>
+      <w:r>
+        <w:t>?</w:t>
       </w:r>
     </w:p>
     <w:p>
       <w:pPr>
         <w:pStyle w:val="Heading1"/>
       </w:pPr>
-      <w:r>
-        <w:t>Gameplay Mechanics</w:t>
-      </w:r>
-    </w:p>
-    <w:p>
-      <w:r>
-        <w:t>The objective of BOSWP is to find and destroy all of the 10 cloaked Jraenar shipyards scattered throughout Terran space. Because they are cloaked, you can only find them if they are very close to your ship, though you can extend your sensor range by upgrading your ship with Tachyon Sensors. Once you find a shipyard, it will stay visible, as it is immobile. The shipyards will periodically produce warships to defend themselves.</w:t>
-      </w:r>
-      <w:r>
-        <w:t xml:space="preserve"> Due to maintenance costs, shipyards will build slower the more shipyards and enemy ships exist; this serves as a difficulty balancing mechanism.</w:t>
+      <w:proofErr w:type="spellStart"/>
+      <w:r>
+        <w:t>Gameplay</w:t>
+      </w:r>
+      <w:proofErr w:type="spellEnd"/>
+      <w:r>
+        <w:t xml:space="preserve"> Mechanics</w:t>
+      </w:r>
+    </w:p>
+    <w:p>
+      <w:r>
+        <w:t xml:space="preserve">The objective of BOSWP is to find and destroy all of the 10 cloaked </w:t>
+      </w:r>
+      <w:proofErr w:type="spellStart"/>
+      <w:r>
+        <w:t>Jraenar</w:t>
+      </w:r>
+      <w:proofErr w:type="spellEnd"/>
+      <w:r>
+        <w:t xml:space="preserve"> shipyards scattered throughout </w:t>
+      </w:r>
+      <w:proofErr w:type="spellStart"/>
+      <w:r>
+        <w:t>Terran</w:t>
+      </w:r>
+      <w:proofErr w:type="spellEnd"/>
+      <w:r>
+        <w:t xml:space="preserve"> space. Because they are cloaked, you can only find them if they are very close to your ship, though you can extend your sensor range by upgrading your ship with Tachyon Sensors. Once you find a shipyard, it will stay visible, as it is immobile. The shipyards will periodically produce warships to defend themselves.</w:t>
+      </w:r>
+      <w:r>
+        <w:t xml:space="preserve"> Due to maintenance costs, shipyards will build slower the more shipyards and enemy ships exist; this serves as a </w:t>
+      </w:r>
+      <w:proofErr w:type="spellStart"/>
+      <w:r>
+        <w:t>difficulty</w:t>
+      </w:r>
+      <w:proofErr w:type="spellEnd"/>
+      <w:r>
+        <w:t xml:space="preserve"> balancing mechanism.</w:t>
       </w:r>
     </w:p>
     <w:p>
@@ -201,7 +434,23 @@
     </w:p>
     <w:p>
       <w:r>
-        <w:t>Travel between star systems is accomplished using warp points. Bump a warp point, and you will be transported to the adjacent star system. Like in Portal, velocity in equals velocity out, so if you enter a warp point from the northwest, you’ll come out on the southeast. If you try to move through a warp point and find yourself unable to, it probably means an enemy ship is blocking the way. Wait a bit and try again, or approach it from a different angle.</w:t>
+        <w:t xml:space="preserve">Travel between star systems is accomplished using warp points. Bump a warp </w:t>
+      </w:r>
+      <w:proofErr w:type="gramStart"/>
+      <w:r>
+        <w:t>point,</w:t>
+      </w:r>
+      <w:proofErr w:type="gramEnd"/>
+      <w:r>
+        <w:t xml:space="preserve"> and you will be transported to the adjacent star system. Like in Portal, velocity in </w:t>
+      </w:r>
+      <w:proofErr w:type="gramStart"/>
+      <w:r>
+        <w:t>equals</w:t>
+      </w:r>
+      <w:proofErr w:type="gramEnd"/>
+      <w:r>
+        <w:t xml:space="preserve"> velocity out, so if you enter a warp point from the northwest, you’ll come out on the southeast. If you try to move through a warp point and find yourself unable to, it probably means an enemy ship is blocking the way. Wait a bit and try again, or approach it from a different angle.</w:t>
       </w:r>
     </w:p>
     <w:p>
@@ -225,8 +474,21 @@
           <w:numId w:val="1"/>
         </w:numPr>
       </w:pPr>
-      <w:r>
-        <w:t>Numpad: Move (press 5 to sit still for a turn). Or, if you don’t have a numpad:</w:t>
+      <w:proofErr w:type="spellStart"/>
+      <w:r>
+        <w:t>Numpad</w:t>
+      </w:r>
+      <w:proofErr w:type="spellEnd"/>
+      <w:r>
+        <w:t xml:space="preserve">: Move (press 5 to sit still for a turn). Or, if you don’t have a </w:t>
+      </w:r>
+      <w:proofErr w:type="spellStart"/>
+      <w:r>
+        <w:t>numpad</w:t>
+      </w:r>
+      <w:proofErr w:type="spellEnd"/>
+      <w:r>
+        <w:t>:</w:t>
       </w:r>
     </w:p>
     <w:p>
@@ -250,7 +512,23 @@
         </w:numPr>
       </w:pPr>
       <w:r>
-        <w:t>Home/End/PageUp/PageDown: Move diagonally</w:t>
+        <w:t>Home/End/</w:t>
+      </w:r>
+      <w:proofErr w:type="spellStart"/>
+      <w:r>
+        <w:t>PageUp</w:t>
+      </w:r>
+      <w:proofErr w:type="spellEnd"/>
+      <w:r>
+        <w:t>/</w:t>
+      </w:r>
+      <w:proofErr w:type="spellStart"/>
+      <w:r>
+        <w:t>PageDown</w:t>
+      </w:r>
+      <w:proofErr w:type="spellEnd"/>
+      <w:r>
+        <w:t>: Move diagonally</w:t>
       </w:r>
     </w:p>
     <w:p>
@@ -316,7 +594,15 @@
         </w:numPr>
       </w:pPr>
       <w:r>
-        <w:t>Galaxy map  (upper right) – Displays a map of the galaxy. Each symbol represents a star system.</w:t>
+        <w:t xml:space="preserve">Galaxy </w:t>
+      </w:r>
+      <w:proofErr w:type="gramStart"/>
+      <w:r>
+        <w:t>map  (</w:t>
+      </w:r>
+      <w:proofErr w:type="gramEnd"/>
+      <w:r>
+        <w:t>upper right) – Displays a map of the galaxy. Each symbol represents a star system.</w:t>
       </w:r>
     </w:p>
     <w:p>
@@ -363,7 +649,15 @@
     </w:p>
     <w:p>
       <w:r>
-        <w:t>You can get information on almost any UI element by hovering your mouse over it.</w:t>
+        <w:t xml:space="preserve">You can get information on almost any UI element by </w:t>
+      </w:r>
+      <w:proofErr w:type="gramStart"/>
+      <w:r>
+        <w:t>hovering</w:t>
+      </w:r>
+      <w:proofErr w:type="gramEnd"/>
+      <w:r>
+        <w:t xml:space="preserve"> your mouse over it.</w:t>
       </w:r>
     </w:p>
     <w:p>
@@ -859,20 +1153,33 @@
           <w:numId w:val="1"/>
         </w:numPr>
       </w:pPr>
-      <w:r>
-        <w:t>Hitpoints: The basic durability of the component. When this reaches zero, it’s destroyed, and is no longer usable. The mass of the ship is also reduced by the mass of the component when this occurs.</w:t>
-      </w:r>
-    </w:p>
-    <w:p>
-      <w:pPr>
-        <w:pStyle w:val="ListParagraph"/>
-        <w:numPr>
-          <w:ilvl w:val="0"/>
-          <w:numId w:val="1"/>
-        </w:numPr>
-      </w:pPr>
-      <w:r>
-        <w:t>Shields: Additional protection (i.e. bonus hitpoints) provided by the component. All shield points on a ship must be eliminated before the ship’s components can be damaged.</w:t>
+      <w:proofErr w:type="spellStart"/>
+      <w:r>
+        <w:t>Hitpoints</w:t>
+      </w:r>
+      <w:proofErr w:type="spellEnd"/>
+      <w:r>
+        <w:t>: The basic durability of the component. When this reaches zero, it’s destroyed, and is no longer usable. The mass of the ship is also reduced by the mass of the component when this occurs.</w:t>
+      </w:r>
+    </w:p>
+    <w:p>
+      <w:pPr>
+        <w:pStyle w:val="ListParagraph"/>
+        <w:numPr>
+          <w:ilvl w:val="0"/>
+          <w:numId w:val="1"/>
+        </w:numPr>
+      </w:pPr>
+      <w:r>
+        <w:t xml:space="preserve">Shields: Additional protection (i.e. bonus </w:t>
+      </w:r>
+      <w:proofErr w:type="spellStart"/>
+      <w:r>
+        <w:t>hitpoints</w:t>
+      </w:r>
+      <w:proofErr w:type="spellEnd"/>
+      <w:r>
+        <w:t>) provided by the component. All shield points on a ship must be eliminated before the ship’s components can be damaged.</w:t>
       </w:r>
     </w:p>
     <w:p>
@@ -963,7 +1270,23 @@
         </w:numPr>
       </w:pPr>
       <w:r>
-        <w:t>Mass: The component’s mass, in kT. The heavier your ship is, the more crew it needs, and the more engines it needs per point of speed.</w:t>
+        <w:t xml:space="preserve">Mass: The component’s mass, in </w:t>
+      </w:r>
+      <w:proofErr w:type="spellStart"/>
+      <w:r>
+        <w:t>kT</w:t>
+      </w:r>
+      <w:proofErr w:type="spellEnd"/>
+      <w:r>
+        <w:t xml:space="preserve">. The heavier your ship </w:t>
+      </w:r>
+      <w:proofErr w:type="gramStart"/>
+      <w:r>
+        <w:t>is,</w:t>
+      </w:r>
+      <w:proofErr w:type="gramEnd"/>
+      <w:r>
+        <w:t xml:space="preserve"> the more crew it needs, and the more engines it needs per point of speed.</w:t>
       </w:r>
     </w:p>
     <w:p>
@@ -1059,20 +1382,38 @@
         </w:numPr>
       </w:pPr>
       <w:r>
-        <w:t>Missile?: Is this weapon a missile, or direct fire? Missile weapons can be shot down with point defense; direct fire weapons can be evaded.</w:t>
+        <w:t>Missile</w:t>
+      </w:r>
+      <w:proofErr w:type="gramStart"/>
+      <w:r>
+        <w:t>?:</w:t>
+      </w:r>
+      <w:proofErr w:type="gramEnd"/>
+      <w:r>
+        <w:t xml:space="preserve"> Is this weapon a missile, or direct fire? Missile weapons can be shot down with point defense; direct fire weapons can be evaded.</w:t>
       </w:r>
     </w:p>
     <w:p>
       <w:pPr>
         <w:pStyle w:val="Heading1"/>
       </w:pPr>
+      <w:proofErr w:type="spellStart"/>
       <w:r>
         <w:t>Modding</w:t>
       </w:r>
-    </w:p>
-    <w:p>
-      <w:r>
-        <w:t>BOSWP can be modded using JSON files. You can define new components and enemy ships, and configure the player ship and general game settings by editing the four provided mod files.</w:t>
+      <w:proofErr w:type="spellEnd"/>
+    </w:p>
+    <w:p>
+      <w:r>
+        <w:t xml:space="preserve">BOSWP can be </w:t>
+      </w:r>
+      <w:proofErr w:type="spellStart"/>
+      <w:r>
+        <w:t>modded</w:t>
+      </w:r>
+      <w:proofErr w:type="spellEnd"/>
+      <w:r>
+        <w:t xml:space="preserve"> using JSON files. You can define new components and enemy ships, and configure the player ship and general game settings by editing the four provided mod files.</w:t>
       </w:r>
       <w:r>
         <w:t xml:space="preserve"> The structure of the files should be fairly self-explanatory, but there are some helpful tips to keep in mind.</w:t>
@@ -1082,9 +1423,11 @@
       <w:pPr>
         <w:pStyle w:val="Heading2"/>
       </w:pPr>
+      <w:proofErr w:type="spellStart"/>
       <w:r>
         <w:t>Components.json</w:t>
       </w:r>
+      <w:proofErr w:type="spellEnd"/>
     </w:p>
     <w:p>
       <w:r>
@@ -1094,17 +1437,43 @@
         <w:t xml:space="preserve">types of </w:t>
       </w:r>
       <w:r>
-        <w:t>components in the game. It contains an array of objects, with each object representing a type of component. Abilities and stats are represented by properties of the objects. Weapon stats are grouped together in a sub-object. It’s not necessary to limit a component to only one function; you can certainly make a component that is both an engine and a weapon, for instance. (Want to make a Thraddash afterburner for your Star Control mod? Go for it!) Be careful that no two components have the same name, or EnemyShips.json and PlayerShip.json will have trouble finding them!</w:t>
+        <w:t xml:space="preserve">components in the game. It contains an array of objects, with each object representing a type of component. Abilities and stats are represented by properties of the objects. Weapon stats are grouped together in a sub-object. It’s not necessary to limit a component to only one function; you can certainly make a component that is both an engine and a weapon, for instance. (Want to make a </w:t>
+      </w:r>
+      <w:proofErr w:type="spellStart"/>
+      <w:r>
+        <w:t>Thraddash</w:t>
+      </w:r>
+      <w:proofErr w:type="spellEnd"/>
+      <w:r>
+        <w:t xml:space="preserve"> afterburner for your Star Control mod? Go for it!) Be careful that no two components have the same name, or </w:t>
+      </w:r>
+      <w:proofErr w:type="spellStart"/>
+      <w:r>
+        <w:t>EnemyShips.json</w:t>
+      </w:r>
+      <w:proofErr w:type="spellEnd"/>
+      <w:r>
+        <w:t xml:space="preserve"> and </w:t>
+      </w:r>
+      <w:proofErr w:type="spellStart"/>
+      <w:r>
+        <w:t>PlayerShip.json</w:t>
+      </w:r>
+      <w:proofErr w:type="spellEnd"/>
+      <w:r>
+        <w:t xml:space="preserve"> will have trouble finding them!</w:t>
       </w:r>
     </w:p>
     <w:p>
       <w:pPr>
         <w:pStyle w:val="Heading2"/>
       </w:pPr>
+      <w:proofErr w:type="spellStart"/>
       <w:r>
         <w:lastRenderedPageBreak/>
         <w:t>EnemyShips.json</w:t>
       </w:r>
+      <w:proofErr w:type="spellEnd"/>
     </w:p>
     <w:p>
       <w:r>
@@ -1114,7 +1483,23 @@
         <w:t xml:space="preserve">types of </w:t>
       </w:r>
       <w:r>
-        <w:t>enemy ships in the game. It contains a dictionary, with keys being strings (names of ships) and values being arrays (lists of names of components, from Components.json). The symbol used for each ship on the system map will automatically be taken from the first character of the ship’s name. Be careful that all the components referenced here are actually present in Components.json!</w:t>
+        <w:t xml:space="preserve">enemy ships in the game. It contains a dictionary, with keys being strings (names of ships) and values being arrays (lists of names of components, from </w:t>
+      </w:r>
+      <w:proofErr w:type="spellStart"/>
+      <w:r>
+        <w:t>Components.json</w:t>
+      </w:r>
+      <w:proofErr w:type="spellEnd"/>
+      <w:r>
+        <w:t xml:space="preserve">). The symbol used for each ship on the system map will automatically be taken from the first character of the ship’s name. Be careful that all the components referenced here are actually present in </w:t>
+      </w:r>
+      <w:proofErr w:type="spellStart"/>
+      <w:r>
+        <w:t>Components.json</w:t>
+      </w:r>
+      <w:proofErr w:type="spellEnd"/>
+      <w:r>
+        <w:t>!</w:t>
       </w:r>
       <w:r>
         <w:t xml:space="preserve"> Also be careful that your ships have enough crew quarters and engines, or they will be destroyed instantly when constructed.</w:t>
@@ -1124,9 +1509,11 @@
       <w:pPr>
         <w:pStyle w:val="Heading2"/>
       </w:pPr>
+      <w:proofErr w:type="spellStart"/>
       <w:r>
         <w:t>PlayerShip.json</w:t>
       </w:r>
+      <w:proofErr w:type="spellEnd"/>
     </w:p>
     <w:p>
       <w:r>
@@ -1139,16 +1526,34 @@
         <w:t xml:space="preserve">starting </w:t>
       </w:r>
       <w:r>
-        <w:t>player ship. It contains an array of strings, each string being the name of a component from Components.json. The same caveats from EnemyShips.json apply here.</w:t>
+        <w:t xml:space="preserve">player ship. It contains an array of strings, each string being the name of a component from </w:t>
+      </w:r>
+      <w:proofErr w:type="spellStart"/>
+      <w:r>
+        <w:t>Components.json</w:t>
+      </w:r>
+      <w:proofErr w:type="spellEnd"/>
+      <w:r>
+        <w:t xml:space="preserve">. The same caveats from </w:t>
+      </w:r>
+      <w:proofErr w:type="spellStart"/>
+      <w:r>
+        <w:t>EnemyShips.json</w:t>
+      </w:r>
+      <w:proofErr w:type="spellEnd"/>
+      <w:r>
+        <w:t xml:space="preserve"> apply here.</w:t>
       </w:r>
     </w:p>
     <w:p>
       <w:pPr>
         <w:pStyle w:val="Heading2"/>
       </w:pPr>
+      <w:proofErr w:type="spellStart"/>
       <w:r>
         <w:t>Settings.json</w:t>
       </w:r>
+      <w:proofErr w:type="spellEnd"/>
     </w:p>
     <w:p>
       <w:r>
@@ -1163,80 +1568,493 @@
           <w:numId w:val="1"/>
         </w:numPr>
       </w:pPr>
-      <w:r>
-        <w:t>GalaxyRadius: The radius of the galaxy (0 =&gt; 1x1, 1 =&gt; 3x3, 2 =&gt; 5x5, etc.) Each star system takes up one square on the galaxy map.</w:t>
-      </w:r>
-    </w:p>
-    <w:p>
-      <w:pPr>
-        <w:pStyle w:val="ListParagraph"/>
-        <w:numPr>
-          <w:ilvl w:val="0"/>
-          <w:numId w:val="1"/>
-        </w:numPr>
-      </w:pPr>
-      <w:r>
-        <w:t>Systems: The number of star systems in the galaxy. Make sure that GalaxyRadius is large enough to accommodate this many star systems!</w:t>
-      </w:r>
-    </w:p>
-    <w:p>
-      <w:pPr>
-        <w:pStyle w:val="ListParagraph"/>
-        <w:numPr>
-          <w:ilvl w:val="0"/>
-          <w:numId w:val="1"/>
-        </w:numPr>
-      </w:pPr>
-      <w:r>
-        <w:t>SystemRadius: The radius of each star system, in sectors. This must be at least 2 to leave room for a star, planets, and warp points.</w:t>
-      </w:r>
-    </w:p>
-    <w:p>
-      <w:pPr>
-        <w:pStyle w:val="ListParagraph"/>
-        <w:numPr>
-          <w:ilvl w:val="0"/>
-          <w:numId w:val="1"/>
-        </w:numPr>
-      </w:pPr>
-      <w:r>
-        <w:t>PlanetsPerSystem: The number of planets per star system. For pathfinding purposes, planets will never be generated directly adjacent to the star, other planets, or warp points, however, so if you set this too high, you might not get that many planets.</w:t>
-      </w:r>
-    </w:p>
-    <w:p>
-      <w:pPr>
-        <w:pStyle w:val="ListParagraph"/>
-        <w:numPr>
-          <w:ilvl w:val="0"/>
-          <w:numId w:val="1"/>
-        </w:numPr>
-      </w:pPr>
-      <w:r>
-        <w:t>ColonyChance: The percentage chance of finding a colony when exploring a planet.</w:t>
-      </w:r>
-    </w:p>
-    <w:p>
-      <w:pPr>
-        <w:pStyle w:val="ListParagraph"/>
-        <w:numPr>
-          <w:ilvl w:val="0"/>
-          <w:numId w:val="1"/>
-        </w:numPr>
-      </w:pPr>
-      <w:r>
-        <w:t>EnemyShipyards: The number of cloaked shipyards that exist in the game. Destroy them all to win!</w:t>
-      </w:r>
-    </w:p>
-    <w:p>
-      <w:pPr>
-        <w:pStyle w:val="ListParagraph"/>
-        <w:numPr>
-          <w:ilvl w:val="0"/>
-          <w:numId w:val="1"/>
-        </w:numPr>
-      </w:pPr>
-      <w:r>
-        <w:t>EnemyShipyardBuildRate: The base build rate for enemy shipyards. This will be reduced by a factor dependent on the number of enemy shipyards and ships present in the game, so as to provide a smooth difficulty curve. The factor is equal to 10 * Shipyards + Ships, so if there are 5 shipyards and 20 ships, the build rate will be reduced by a factor of 70.</w:t>
+      <w:proofErr w:type="spellStart"/>
+      <w:r>
+        <w:t>GalaxyRadius</w:t>
+      </w:r>
+      <w:proofErr w:type="spellEnd"/>
+      <w:r>
+        <w:t>: The radius of the galaxy (0 =&gt; 1x1, 1 =&gt; 3x3, 2 =&gt; 5x5, etc.) Each star system takes up one square on the galaxy map.</w:t>
+      </w:r>
+    </w:p>
+    <w:p>
+      <w:pPr>
+        <w:pStyle w:val="ListParagraph"/>
+        <w:numPr>
+          <w:ilvl w:val="0"/>
+          <w:numId w:val="1"/>
+        </w:numPr>
+      </w:pPr>
+      <w:r>
+        <w:t xml:space="preserve">Systems: The number of star systems in the galaxy. Make sure that </w:t>
+      </w:r>
+      <w:proofErr w:type="spellStart"/>
+      <w:r>
+        <w:t>GalaxyRadius</w:t>
+      </w:r>
+      <w:proofErr w:type="spellEnd"/>
+      <w:r>
+        <w:t xml:space="preserve"> is large enough to accommodate this many star systems!</w:t>
+      </w:r>
+    </w:p>
+    <w:p>
+      <w:pPr>
+        <w:pStyle w:val="ListParagraph"/>
+        <w:numPr>
+          <w:ilvl w:val="0"/>
+          <w:numId w:val="1"/>
+        </w:numPr>
+      </w:pPr>
+      <w:proofErr w:type="spellStart"/>
+      <w:r>
+        <w:t>SystemRadius</w:t>
+      </w:r>
+      <w:proofErr w:type="spellEnd"/>
+      <w:r>
+        <w:t>: The radius of each star system, in sectors. This must be at least 2 to leave room for a star, planets, and warp points.</w:t>
+      </w:r>
+    </w:p>
+    <w:p>
+      <w:pPr>
+        <w:pStyle w:val="ListParagraph"/>
+        <w:numPr>
+          <w:ilvl w:val="0"/>
+          <w:numId w:val="1"/>
+        </w:numPr>
+      </w:pPr>
+      <w:proofErr w:type="spellStart"/>
+      <w:r>
+        <w:t>PlanetsPerSystem</w:t>
+      </w:r>
+      <w:proofErr w:type="spellEnd"/>
+      <w:r>
+        <w:t xml:space="preserve">: The number of planets per star system. For </w:t>
+      </w:r>
+      <w:proofErr w:type="spellStart"/>
+      <w:r>
+        <w:t>pathfinding</w:t>
+      </w:r>
+      <w:proofErr w:type="spellEnd"/>
+      <w:r>
+        <w:t xml:space="preserve"> purposes, planets will never be generated directly adjacent to the star, other planets, or warp points, however, so if you set this too high, you might not get that many planets.</w:t>
+      </w:r>
+    </w:p>
+    <w:p>
+      <w:pPr>
+        <w:pStyle w:val="ListParagraph"/>
+        <w:numPr>
+          <w:ilvl w:val="0"/>
+          <w:numId w:val="1"/>
+        </w:numPr>
+      </w:pPr>
+      <w:proofErr w:type="spellStart"/>
+      <w:r>
+        <w:t>ColonyChance</w:t>
+      </w:r>
+      <w:proofErr w:type="spellEnd"/>
+      <w:r>
+        <w:t>: The percentage chance of finding a colony when exploring a planet.</w:t>
+      </w:r>
+    </w:p>
+    <w:p>
+      <w:pPr>
+        <w:pStyle w:val="ListParagraph"/>
+        <w:numPr>
+          <w:ilvl w:val="0"/>
+          <w:numId w:val="1"/>
+        </w:numPr>
+      </w:pPr>
+      <w:proofErr w:type="spellStart"/>
+      <w:r>
+        <w:t>EnemyShipyards</w:t>
+      </w:r>
+      <w:proofErr w:type="spellEnd"/>
+      <w:r>
+        <w:t>: The number of cloaked shipyards that exist in the game. Destroy them all to win!</w:t>
+      </w:r>
+    </w:p>
+    <w:p>
+      <w:pPr>
+        <w:pStyle w:val="ListParagraph"/>
+        <w:numPr>
+          <w:ilvl w:val="0"/>
+          <w:numId w:val="1"/>
+        </w:numPr>
+      </w:pPr>
+      <w:proofErr w:type="spellStart"/>
+      <w:r>
+        <w:t>EnemyShipyardBuildRate</w:t>
+      </w:r>
+      <w:proofErr w:type="spellEnd"/>
+      <w:r>
+        <w:t>: The base build rate for enemy shipyards. This will be reduced by a factor dependent on the number of enemy shipyards and ships present in the game, so as to provide a smooth difficulty curve. The factor is equal to 10 * Shipyards + Ships, so if there are 5 shipyards and 20 ships, the build rate will be reduced by a factor of 70.</w:t>
+      </w:r>
+    </w:p>
+    <w:p>
+      <w:pPr>
+        <w:pStyle w:val="ListParagraph"/>
+        <w:numPr>
+          <w:ilvl w:val="0"/>
+          <w:numId w:val="1"/>
+        </w:numPr>
+      </w:pPr>
+      <w:proofErr w:type="spellStart"/>
+      <w:r>
+        <w:t>EnemyShipyardScrapRate</w:t>
+      </w:r>
+      <w:proofErr w:type="spellEnd"/>
+      <w:r>
+        <w:t>: The proportion of enemy shipyards’ saved resources that you will gain upon destroying the shipyard.</w:t>
+      </w:r>
+    </w:p>
+    <w:p>
+      <w:pPr>
+        <w:pStyle w:val="ListParagraph"/>
+        <w:numPr>
+          <w:ilvl w:val="0"/>
+          <w:numId w:val="1"/>
+        </w:numPr>
+      </w:pPr>
+      <w:proofErr w:type="spellStart"/>
+      <w:r>
+        <w:t>EnemyShipScrapRate</w:t>
+      </w:r>
+      <w:proofErr w:type="spellEnd"/>
+      <w:r>
+        <w:t>: The proportion of the cost of any undestroyed components you will gain upon destroying an enemy ship.</w:t>
+      </w:r>
+    </w:p>
+    <w:p>
+      <w:pPr>
+        <w:pStyle w:val="Heading1"/>
+      </w:pPr>
+      <w:proofErr w:type="spellStart"/>
+      <w:r>
+        <w:lastRenderedPageBreak/>
+        <w:t>Changelog</w:t>
+      </w:r>
+      <w:proofErr w:type="spellEnd"/>
+    </w:p>
+    <w:p>
+      <w:pPr>
+        <w:pStyle w:val="Heading2"/>
+      </w:pPr>
+      <w:r>
+        <w:t>v1.1</w:t>
+      </w:r>
+    </w:p>
+    <w:p>
+      <w:pPr>
+        <w:pStyle w:val="Heading3"/>
+      </w:pPr>
+      <w:r>
+        <w:t>New Features</w:t>
+      </w:r>
+    </w:p>
+    <w:p>
+      <w:pPr>
+        <w:pStyle w:val="ListParagraph"/>
+        <w:numPr>
+          <w:ilvl w:val="0"/>
+          <w:numId w:val="1"/>
+        </w:numPr>
+      </w:pPr>
+      <w:r>
+        <w:t>Shield regenerators which restore your shields over time.</w:t>
+      </w:r>
+    </w:p>
+    <w:p>
+      <w:pPr>
+        <w:pStyle w:val="ListParagraph"/>
+        <w:numPr>
+          <w:ilvl w:val="1"/>
+          <w:numId w:val="1"/>
+        </w:numPr>
+      </w:pPr>
+      <w:r>
+        <w:t>Shield generators now also have a small amount of regeneration ability.</w:t>
+      </w:r>
+    </w:p>
+    <w:p>
+      <w:pPr>
+        <w:pStyle w:val="ListParagraph"/>
+        <w:numPr>
+          <w:ilvl w:val="1"/>
+          <w:numId w:val="1"/>
+        </w:numPr>
+      </w:pPr>
+      <w:r>
+        <w:t>You now start with one fewer shield generator, but you get a regenerator in exchange.</w:t>
+      </w:r>
+    </w:p>
+    <w:p>
+      <w:pPr>
+        <w:pStyle w:val="ListParagraph"/>
+        <w:numPr>
+          <w:ilvl w:val="0"/>
+          <w:numId w:val="1"/>
+        </w:numPr>
+      </w:pPr>
+      <w:r>
+        <w:t>Uninhabited planets now sometimes have mineral deposits, which you can collect.</w:t>
+      </w:r>
+    </w:p>
+    <w:p>
+      <w:pPr>
+        <w:pStyle w:val="ListParagraph"/>
+        <w:numPr>
+          <w:ilvl w:val="0"/>
+          <w:numId w:val="1"/>
+        </w:numPr>
+      </w:pPr>
+      <w:r>
+        <w:t>Log message overhaul</w:t>
+      </w:r>
+    </w:p>
+    <w:p>
+      <w:pPr>
+        <w:pStyle w:val="ListParagraph"/>
+        <w:numPr>
+          <w:ilvl w:val="1"/>
+          <w:numId w:val="1"/>
+        </w:numPr>
+      </w:pPr>
+      <w:r>
+        <w:t>Messages appear in correct order, not reversed.</w:t>
+      </w:r>
+    </w:p>
+    <w:p>
+      <w:pPr>
+        <w:pStyle w:val="ListParagraph"/>
+        <w:numPr>
+          <w:ilvl w:val="1"/>
+          <w:numId w:val="1"/>
+        </w:numPr>
+      </w:pPr>
+      <w:r>
+        <w:t>Messages don’t immediately disappear after you take your turn – instead they fade gradually.</w:t>
+      </w:r>
+    </w:p>
+    <w:p>
+      <w:pPr>
+        <w:pStyle w:val="ListParagraph"/>
+        <w:numPr>
+          <w:ilvl w:val="1"/>
+          <w:numId w:val="1"/>
+        </w:numPr>
+      </w:pPr>
+      <w:r>
+        <w:t>Messages are now colored.</w:t>
+      </w:r>
+    </w:p>
+    <w:p>
+      <w:pPr>
+        <w:pStyle w:val="ListParagraph"/>
+        <w:numPr>
+          <w:ilvl w:val="0"/>
+          <w:numId w:val="1"/>
+        </w:numPr>
+      </w:pPr>
+      <w:r>
+        <w:t xml:space="preserve">Salvage </w:t>
+      </w:r>
+      <w:r>
+        <w:t xml:space="preserve">(scrap) </w:t>
+      </w:r>
+      <w:r>
+        <w:t>rates can be set in game settings.</w:t>
+      </w:r>
+    </w:p>
+    <w:p>
+      <w:pPr>
+        <w:pStyle w:val="ListParagraph"/>
+        <w:numPr>
+          <w:ilvl w:val="0"/>
+          <w:numId w:val="1"/>
+        </w:numPr>
+      </w:pPr>
+      <w:r>
+        <w:t>Stealth armor. More expensive and bulkier than standard armor, but gives 1% evasion.</w:t>
+      </w:r>
+    </w:p>
+    <w:p>
+      <w:pPr>
+        <w:pStyle w:val="ListParagraph"/>
+        <w:numPr>
+          <w:ilvl w:val="0"/>
+          <w:numId w:val="1"/>
+        </w:numPr>
+      </w:pPr>
+      <w:r>
+        <w:t>New enemies: fighter, missile frigate, and assault dreadnought.</w:t>
+      </w:r>
+    </w:p>
+    <w:p>
+      <w:pPr>
+        <w:pStyle w:val="Heading3"/>
+      </w:pPr>
+      <w:r>
+        <w:t>Bug Fixes</w:t>
+      </w:r>
+    </w:p>
+    <w:p>
+      <w:pPr>
+        <w:pStyle w:val="ListParagraph"/>
+        <w:numPr>
+          <w:ilvl w:val="0"/>
+          <w:numId w:val="1"/>
+        </w:numPr>
+      </w:pPr>
+      <w:r>
+        <w:t>Planets should not be colonized repeatedly by being scanned with Long Range Scanners.</w:t>
+      </w:r>
+    </w:p>
+    <w:p>
+      <w:pPr>
+        <w:pStyle w:val="ListParagraph"/>
+        <w:numPr>
+          <w:ilvl w:val="0"/>
+          <w:numId w:val="1"/>
+        </w:numPr>
+      </w:pPr>
+      <w:r>
+        <w:t>Enemy ships now move at their own speed, not the player’s speed. Watch out for scouts!</w:t>
+      </w:r>
+    </w:p>
+    <w:p>
+      <w:pPr>
+        <w:pStyle w:val="ListParagraph"/>
+        <w:numPr>
+          <w:ilvl w:val="0"/>
+          <w:numId w:val="1"/>
+        </w:numPr>
+      </w:pPr>
+      <w:r>
+        <w:t>Missiles that are shot down now say that they were “shot down”, not that they “missed”.</w:t>
+      </w:r>
+    </w:p>
+    <w:p>
+      <w:pPr>
+        <w:pStyle w:val="ListParagraph"/>
+        <w:numPr>
+          <w:ilvl w:val="0"/>
+          <w:numId w:val="1"/>
+        </w:numPr>
+      </w:pPr>
+      <w:r>
+        <w:t>The game now ends properly when you win.</w:t>
+      </w:r>
+    </w:p>
+    <w:p>
+      <w:pPr>
+        <w:pStyle w:val="ListParagraph"/>
+        <w:numPr>
+          <w:ilvl w:val="0"/>
+          <w:numId w:val="1"/>
+        </w:numPr>
+      </w:pPr>
+      <w:r>
+        <w:t>You no longer get double salvage from enemy ships that lost both crew quarters and engines simultaneously.</w:t>
+      </w:r>
+    </w:p>
+    <w:p>
+      <w:pPr>
+        <w:pStyle w:val="ListParagraph"/>
+        <w:numPr>
+          <w:ilvl w:val="0"/>
+          <w:numId w:val="1"/>
+        </w:numPr>
+      </w:pPr>
+      <w:r>
+        <w:t>Game should not crash if you click the map after you lose.</w:t>
+      </w:r>
+    </w:p>
+    <w:p>
+      <w:pPr>
+        <w:pStyle w:val="ListParagraph"/>
+        <w:numPr>
+          <w:ilvl w:val="0"/>
+          <w:numId w:val="1"/>
+        </w:numPr>
+      </w:pPr>
+      <w:r>
+        <w:t>ECM and PD calculations no longer suffer from integer rounding errors, which were negating the effects of small ability amounts.</w:t>
+      </w:r>
+    </w:p>
+    <w:p>
+      <w:pPr>
+        <w:pStyle w:val="Heading3"/>
+      </w:pPr>
+      <w:r>
+        <w:t>Miscellaneous Changes</w:t>
+      </w:r>
+    </w:p>
+    <w:p>
+      <w:pPr>
+        <w:pStyle w:val="ListParagraph"/>
+        <w:numPr>
+          <w:ilvl w:val="0"/>
+          <w:numId w:val="1"/>
+        </w:numPr>
+      </w:pPr>
+      <w:r>
+        <w:t>Simplified message when a component is destroyed on an enemy ship that’s out of scanner range.</w:t>
+      </w:r>
+    </w:p>
+    <w:p>
+      <w:pPr>
+        <w:pStyle w:val="ListParagraph"/>
+        <w:numPr>
+          <w:ilvl w:val="0"/>
+          <w:numId w:val="1"/>
+        </w:numPr>
+      </w:pPr>
+      <w:r>
+        <w:t>You now start with a long range scanner, instead of a tachyon sensor.</w:t>
+      </w:r>
+    </w:p>
+    <w:p>
+      <w:pPr>
+        <w:pStyle w:val="ListParagraph"/>
+        <w:numPr>
+          <w:ilvl w:val="0"/>
+          <w:numId w:val="1"/>
+        </w:numPr>
+      </w:pPr>
+      <w:r>
+        <w:t>Adjusted armor size, HP, and cost.</w:t>
+      </w:r>
+    </w:p>
+    <w:p>
+      <w:pPr>
+        <w:pStyle w:val="ListParagraph"/>
+        <w:numPr>
+          <w:ilvl w:val="0"/>
+          <w:numId w:val="1"/>
+        </w:numPr>
+      </w:pPr>
+      <w:r>
+        <w:t>Enemy scout now has a PDC instead of an ECM.</w:t>
+      </w:r>
+    </w:p>
+    <w:p>
+      <w:pPr>
+        <w:pStyle w:val="Heading2"/>
+      </w:pPr>
+      <w:r>
+        <w:t>v1.0</w:t>
+      </w:r>
+    </w:p>
+    <w:p>
+      <w:pPr>
+        <w:pStyle w:val="ListParagraph"/>
+        <w:numPr>
+          <w:ilvl w:val="0"/>
+          <w:numId w:val="1"/>
+        </w:numPr>
+      </w:pPr>
+      <w:r>
+        <w:t>Initial 7DRL release</w:t>
       </w:r>
     </w:p>
     <w:p>
@@ -1260,8 +2078,16 @@
           <w:rPr>
             <w:rStyle w:val="Hyperlink"/>
           </w:rPr>
-          <w:t>Ed Kolis</w:t>
+          <w:t xml:space="preserve">Ed </w:t>
         </w:r>
+        <w:proofErr w:type="spellStart"/>
+        <w:r>
+          <w:rPr>
+            <w:rStyle w:val="Hyperlink"/>
+          </w:rPr>
+          <w:t>Kolis</w:t>
+        </w:r>
+        <w:proofErr w:type="spellEnd"/>
       </w:hyperlink>
       <w:r>
         <w:t>: Game development</w:t>
@@ -1276,6 +2102,7 @@
         </w:numPr>
       </w:pPr>
       <w:r>
+        <w:lastRenderedPageBreak/>
         <w:t>James Newton-King: JSON.NET library</w:t>
       </w:r>
     </w:p>
@@ -1291,8 +2118,13 @@
         <w:t>Nick Dumas: Difficulty curve concept</w:t>
       </w:r>
       <w:r>
-        <w:t xml:space="preserve"> and post-7DRL bugfixes</w:t>
-      </w:r>
+        <w:t xml:space="preserve"> and post-7DRL </w:t>
+      </w:r>
+      <w:proofErr w:type="spellStart"/>
+      <w:r>
+        <w:t>bugfixes</w:t>
+      </w:r>
+      <w:proofErr w:type="spellEnd"/>
       <w:r>
         <w:t>/enhancements</w:t>
       </w:r>
@@ -1645,6 +2477,28 @@
       <w:color w:val="4F81BD" w:themeColor="accent1"/>
       <w:sz w:val="26"/>
       <w:szCs w:val="26"/>
+    </w:rPr>
+  </w:style>
+  <w:style w:type="paragraph" w:styleId="Heading3">
+    <w:name w:val="heading 3"/>
+    <w:basedOn w:val="Normal"/>
+    <w:next w:val="Normal"/>
+    <w:link w:val="Heading3Char"/>
+    <w:uiPriority w:val="9"/>
+    <w:unhideWhenUsed/>
+    <w:qFormat/>
+    <w:rsid w:val="00A41210"/>
+    <w:pPr>
+      <w:keepNext/>
+      <w:keepLines/>
+      <w:spacing w:before="200" w:after="0"/>
+      <w:outlineLvl w:val="2"/>
+    </w:pPr>
+    <w:rPr>
+      <w:rFonts w:asciiTheme="majorHAnsi" w:eastAsiaTheme="majorEastAsia" w:hAnsiTheme="majorHAnsi" w:cstheme="majorBidi"/>
+      <w:b/>
+      <w:bCs/>
+      <w:color w:val="4F81BD" w:themeColor="accent1"/>
     </w:rPr>
   </w:style>
   <w:style w:type="character" w:default="1" w:styleId="DefaultParagraphFont">
@@ -1845,6 +2699,19 @@
       <w:color w:val="4F81BD" w:themeColor="accent1"/>
       <w:sz w:val="26"/>
       <w:szCs w:val="26"/>
+    </w:rPr>
+  </w:style>
+  <w:style w:type="character" w:customStyle="1" w:styleId="Heading3Char">
+    <w:name w:val="Heading 3 Char"/>
+    <w:basedOn w:val="DefaultParagraphFont"/>
+    <w:link w:val="Heading3"/>
+    <w:uiPriority w:val="9"/>
+    <w:rsid w:val="00A41210"/>
+    <w:rPr>
+      <w:rFonts w:asciiTheme="majorHAnsi" w:eastAsiaTheme="majorEastAsia" w:hAnsiTheme="majorHAnsi" w:cstheme="majorBidi"/>
+      <w:b/>
+      <w:bCs/>
+      <w:color w:val="4F81BD" w:themeColor="accent1"/>
     </w:rPr>
   </w:style>
 </w:styles>

</xml_diff>